<commit_message>
added textbooks and new notes
</commit_message>
<xml_diff>
--- a/CEC300/HistoryAndGovernment.docx
+++ b/CEC300/HistoryAndGovernment.docx
@@ -485,7 +485,410 @@
         <w:rPr>
           <w:rFonts w:ascii="Roboto Light" w:hAnsi="Roboto Light"/>
         </w:rPr>
-        <w:t>ITU -  International Telecommunications Union, founded in Paris in 1865, in 1947 became a part of the United Nations</w:t>
+        <w:t xml:space="preserve">ITU </w:t>
+      </w:r>
+      <w:proofErr w:type="gramStart"/>
+      <w:r>
+        <w:rPr>
+          <w:rFonts w:ascii="Roboto Light" w:hAnsi="Roboto Light"/>
+        </w:rPr>
+        <w:t>-  International</w:t>
+      </w:r>
+      <w:proofErr w:type="gramEnd"/>
+      <w:r>
+        <w:rPr>
+          <w:rFonts w:ascii="Roboto Light" w:hAnsi="Roboto Light"/>
+        </w:rPr>
+        <w:t xml:space="preserve"> Telecommunications Union, founded in Paris in 1865, in 1947 became a part of the United Nations</w:t>
+      </w:r>
+    </w:p>
+    <w:p>
+      <w:pPr>
+        <w:pStyle w:val="ListParagraph"/>
+        <w:numPr>
+          <w:ilvl w:val="0"/>
+          <w:numId w:val="1"/>
+        </w:numPr>
+        <w:rPr>
+          <w:rFonts w:ascii="Roboto Light" w:hAnsi="Roboto Light"/>
+          <w:b/>
+          <w:bCs/>
+        </w:rPr>
+      </w:pPr>
+      <w:r>
+        <w:rPr>
+          <w:rFonts w:ascii="Roboto Light" w:hAnsi="Roboto Light"/>
+          <w:b/>
+          <w:bCs/>
+        </w:rPr>
+        <w:t xml:space="preserve">FCC regulates from 3 </w:t>
+      </w:r>
+      <w:proofErr w:type="spellStart"/>
+      <w:r>
+        <w:rPr>
+          <w:rFonts w:ascii="Roboto Light" w:hAnsi="Roboto Light"/>
+          <w:b/>
+          <w:bCs/>
+        </w:rPr>
+        <w:t>ghz</w:t>
+      </w:r>
+      <w:proofErr w:type="spellEnd"/>
+      <w:r>
+        <w:rPr>
+          <w:rFonts w:ascii="Roboto Light" w:hAnsi="Roboto Light"/>
+          <w:b/>
+          <w:bCs/>
+        </w:rPr>
+        <w:t xml:space="preserve"> to 300 </w:t>
+      </w:r>
+      <w:proofErr w:type="spellStart"/>
+      <w:r>
+        <w:rPr>
+          <w:rFonts w:ascii="Roboto Light" w:hAnsi="Roboto Light"/>
+          <w:b/>
+          <w:bCs/>
+        </w:rPr>
+        <w:t>ghz</w:t>
+      </w:r>
+      <w:proofErr w:type="spellEnd"/>
+    </w:p>
+    <w:p>
+      <w:pPr>
+        <w:pStyle w:val="ListParagraph"/>
+        <w:numPr>
+          <w:ilvl w:val="0"/>
+          <w:numId w:val="1"/>
+        </w:numPr>
+        <w:rPr>
+          <w:rFonts w:ascii="Roboto Light" w:hAnsi="Roboto Light"/>
+          <w:b/>
+          <w:bCs/>
+        </w:rPr>
+      </w:pPr>
+      <w:r>
+        <w:rPr>
+          <w:rFonts w:ascii="Roboto Light" w:hAnsi="Roboto Light"/>
+        </w:rPr>
+        <w:t>RTCA</w:t>
+      </w:r>
+      <w:r>
+        <w:rPr>
+          <w:rFonts w:ascii="Roboto Light" w:hAnsi="Roboto Light"/>
+        </w:rPr>
+        <w:t>, content experts for,</w:t>
+      </w:r>
+    </w:p>
+    <w:p>
+      <w:pPr>
+        <w:pStyle w:val="ListParagraph"/>
+        <w:numPr>
+          <w:ilvl w:val="1"/>
+          <w:numId w:val="1"/>
+        </w:numPr>
+        <w:rPr>
+          <w:rFonts w:ascii="Roboto Light" w:hAnsi="Roboto Light"/>
+          <w:b/>
+          <w:bCs/>
+        </w:rPr>
+      </w:pPr>
+      <w:r>
+        <w:rPr>
+          <w:rFonts w:ascii="Roboto Light" w:hAnsi="Roboto Light"/>
+        </w:rPr>
+        <w:t>UAVs in the National Airspace</w:t>
+      </w:r>
+    </w:p>
+    <w:p>
+      <w:pPr>
+        <w:pStyle w:val="ListParagraph"/>
+        <w:numPr>
+          <w:ilvl w:val="1"/>
+          <w:numId w:val="1"/>
+        </w:numPr>
+        <w:rPr>
+          <w:rFonts w:ascii="Roboto Light" w:hAnsi="Roboto Light"/>
+          <w:b/>
+          <w:bCs/>
+        </w:rPr>
+      </w:pPr>
+      <w:r>
+        <w:rPr>
+          <w:rFonts w:ascii="Roboto Light" w:hAnsi="Roboto Light"/>
+        </w:rPr>
+        <w:t>Wireless Avionics Intra-Communications</w:t>
+      </w:r>
+    </w:p>
+    <w:p>
+      <w:pPr>
+        <w:pStyle w:val="ListParagraph"/>
+        <w:numPr>
+          <w:ilvl w:val="1"/>
+          <w:numId w:val="1"/>
+        </w:numPr>
+        <w:rPr>
+          <w:rFonts w:ascii="Roboto Light" w:hAnsi="Roboto Light"/>
+          <w:b/>
+          <w:bCs/>
+        </w:rPr>
+      </w:pPr>
+      <w:r>
+        <w:rPr>
+          <w:rFonts w:ascii="Roboto Light" w:hAnsi="Roboto Light"/>
+        </w:rPr>
+        <w:t>Aviation Security</w:t>
+      </w:r>
+    </w:p>
+    <w:p>
+      <w:pPr>
+        <w:pStyle w:val="ListParagraph"/>
+        <w:numPr>
+          <w:ilvl w:val="0"/>
+          <w:numId w:val="1"/>
+        </w:numPr>
+        <w:rPr>
+          <w:rFonts w:ascii="Roboto Light" w:hAnsi="Roboto Light"/>
+          <w:b/>
+          <w:bCs/>
+        </w:rPr>
+      </w:pPr>
+      <w:r>
+        <w:rPr>
+          <w:rFonts w:ascii="Roboto Light" w:hAnsi="Roboto Light"/>
+        </w:rPr>
+        <w:t>MASPS – Minimum Aviation System Performance Standards</w:t>
+      </w:r>
+    </w:p>
+    <w:p>
+      <w:pPr>
+        <w:pStyle w:val="ListParagraph"/>
+        <w:numPr>
+          <w:ilvl w:val="0"/>
+          <w:numId w:val="1"/>
+        </w:numPr>
+        <w:rPr>
+          <w:rFonts w:ascii="Roboto Light" w:hAnsi="Roboto Light"/>
+          <w:b/>
+          <w:bCs/>
+        </w:rPr>
+      </w:pPr>
+      <w:r>
+        <w:rPr>
+          <w:rFonts w:ascii="Roboto Light" w:hAnsi="Roboto Light"/>
+        </w:rPr>
+        <w:t>MOPS – Minimum Operational Performance Standards</w:t>
+      </w:r>
+    </w:p>
+    <w:p>
+      <w:pPr>
+        <w:pStyle w:val="ListParagraph"/>
+        <w:numPr>
+          <w:ilvl w:val="0"/>
+          <w:numId w:val="1"/>
+        </w:numPr>
+        <w:rPr>
+          <w:rFonts w:ascii="Roboto Light" w:hAnsi="Roboto Light"/>
+          <w:b/>
+          <w:bCs/>
+        </w:rPr>
+      </w:pPr>
+      <w:r>
+        <w:rPr>
+          <w:rFonts w:ascii="Roboto Light" w:hAnsi="Roboto Light"/>
+        </w:rPr>
+        <w:t>ARINC – Aeronautical Radio Inc</w:t>
+      </w:r>
+    </w:p>
+    <w:p>
+      <w:pPr>
+        <w:pStyle w:val="ListParagraph"/>
+        <w:numPr>
+          <w:ilvl w:val="0"/>
+          <w:numId w:val="1"/>
+        </w:numPr>
+        <w:rPr>
+          <w:rFonts w:ascii="Roboto Light" w:hAnsi="Roboto Light"/>
+          <w:b/>
+          <w:bCs/>
+        </w:rPr>
+      </w:pPr>
+      <w:r>
+        <w:rPr>
+          <w:rFonts w:ascii="Roboto Light" w:hAnsi="Roboto Light"/>
+          <w:b/>
+          <w:bCs/>
+        </w:rPr>
+        <w:t>Big Players</w:t>
+      </w:r>
+    </w:p>
+    <w:p>
+      <w:pPr>
+        <w:pStyle w:val="ListParagraph"/>
+        <w:numPr>
+          <w:ilvl w:val="1"/>
+          <w:numId w:val="1"/>
+        </w:numPr>
+        <w:rPr>
+          <w:rFonts w:ascii="Roboto Light" w:hAnsi="Roboto Light"/>
+          <w:b/>
+          <w:bCs/>
+        </w:rPr>
+      </w:pPr>
+      <w:r>
+        <w:rPr>
+          <w:rFonts w:ascii="Roboto Light" w:hAnsi="Roboto Light"/>
+          <w:b/>
+          <w:bCs/>
+        </w:rPr>
+        <w:t>ARINC</w:t>
+      </w:r>
+    </w:p>
+    <w:p>
+      <w:pPr>
+        <w:pStyle w:val="ListParagraph"/>
+        <w:numPr>
+          <w:ilvl w:val="1"/>
+          <w:numId w:val="1"/>
+        </w:numPr>
+        <w:rPr>
+          <w:rFonts w:ascii="Roboto Light" w:hAnsi="Roboto Light"/>
+          <w:b/>
+          <w:bCs/>
+        </w:rPr>
+      </w:pPr>
+      <w:r>
+        <w:rPr>
+          <w:rFonts w:ascii="Roboto Light" w:hAnsi="Roboto Light"/>
+          <w:b/>
+          <w:bCs/>
+        </w:rPr>
+        <w:t>RTCA</w:t>
+      </w:r>
+    </w:p>
+    <w:p>
+      <w:pPr>
+        <w:pStyle w:val="ListParagraph"/>
+        <w:numPr>
+          <w:ilvl w:val="1"/>
+          <w:numId w:val="1"/>
+        </w:numPr>
+        <w:rPr>
+          <w:rFonts w:ascii="Roboto Light" w:hAnsi="Roboto Light"/>
+          <w:b/>
+          <w:bCs/>
+        </w:rPr>
+      </w:pPr>
+      <w:r>
+        <w:rPr>
+          <w:rFonts w:ascii="Roboto Light" w:hAnsi="Roboto Light"/>
+          <w:b/>
+          <w:bCs/>
+        </w:rPr>
+        <w:t>FCC</w:t>
+      </w:r>
+    </w:p>
+    <w:p>
+      <w:pPr>
+        <w:pStyle w:val="ListParagraph"/>
+        <w:numPr>
+          <w:ilvl w:val="1"/>
+          <w:numId w:val="1"/>
+        </w:numPr>
+        <w:rPr>
+          <w:rFonts w:ascii="Roboto Light" w:hAnsi="Roboto Light"/>
+          <w:b/>
+          <w:bCs/>
+        </w:rPr>
+      </w:pPr>
+      <w:r>
+        <w:rPr>
+          <w:rFonts w:ascii="Roboto Light" w:hAnsi="Roboto Light"/>
+          <w:b/>
+          <w:bCs/>
+        </w:rPr>
+        <w:t>FAA</w:t>
+      </w:r>
+    </w:p>
+    <w:p>
+      <w:pPr>
+        <w:pStyle w:val="ListParagraph"/>
+        <w:numPr>
+          <w:ilvl w:val="1"/>
+          <w:numId w:val="1"/>
+        </w:numPr>
+        <w:rPr>
+          <w:rFonts w:ascii="Roboto Light" w:hAnsi="Roboto Light"/>
+          <w:b/>
+          <w:bCs/>
+        </w:rPr>
+      </w:pPr>
+      <w:r>
+        <w:rPr>
+          <w:rFonts w:ascii="Roboto Light" w:hAnsi="Roboto Light"/>
+          <w:b/>
+          <w:bCs/>
+        </w:rPr>
+        <w:t>ITU</w:t>
+      </w:r>
+    </w:p>
+    <w:p>
+      <w:pPr>
+        <w:pStyle w:val="ListParagraph"/>
+        <w:numPr>
+          <w:ilvl w:val="1"/>
+          <w:numId w:val="1"/>
+        </w:numPr>
+        <w:rPr>
+          <w:rFonts w:ascii="Roboto Light" w:hAnsi="Roboto Light"/>
+          <w:b/>
+          <w:bCs/>
+        </w:rPr>
+      </w:pPr>
+      <w:r>
+        <w:rPr>
+          <w:rFonts w:ascii="Roboto Light" w:hAnsi="Roboto Light"/>
+          <w:b/>
+          <w:bCs/>
+        </w:rPr>
+        <w:t>ICAO</w:t>
+      </w:r>
+    </w:p>
+    <w:p>
+      <w:pPr>
+        <w:rPr>
+          <w:rFonts w:ascii="Roboto Light" w:hAnsi="Roboto Light"/>
+        </w:rPr>
+      </w:pPr>
+      <w:r>
+        <w:rPr>
+          <w:rFonts w:ascii="Roboto Light" w:hAnsi="Roboto Light"/>
+        </w:rPr>
+        <w:lastRenderedPageBreak/>
+        <w:t>History</w:t>
+      </w:r>
+    </w:p>
+    <w:p>
+      <w:pPr>
+        <w:rPr>
+          <w:rFonts w:ascii="Roboto Light" w:hAnsi="Roboto Light"/>
+        </w:rPr>
+      </w:pPr>
+    </w:p>
+    <w:p>
+      <w:pPr>
+        <w:pStyle w:val="ListParagraph"/>
+        <w:numPr>
+          <w:ilvl w:val="0"/>
+          <w:numId w:val="2"/>
+        </w:numPr>
+        <w:rPr>
+          <w:rFonts w:ascii="Roboto Light" w:hAnsi="Roboto Light"/>
+        </w:rPr>
+      </w:pPr>
+      <w:r>
+        <w:rPr>
+          <w:rFonts w:ascii="Roboto Light" w:hAnsi="Roboto Light"/>
+        </w:rPr>
+        <w:t>Airmail Act of 1925 – encourage commercial aviation</w:t>
       </w:r>
       <w:bookmarkStart w:id="0" w:name="_GoBack"/>
       <w:bookmarkEnd w:id="0"/>
@@ -503,6 +906,119 @@
 <file path=word/numbering.xml><?xml version="1.0" encoding="utf-8"?>
 <w:numbering xmlns:wpc="http://schemas.microsoft.com/office/word/2010/wordprocessingCanvas" xmlns:cx="http://schemas.microsoft.com/office/drawing/2014/chartex" xmlns:cx1="http://schemas.microsoft.com/office/drawing/2015/9/8/chartex" xmlns:cx2="http://schemas.microsoft.com/office/drawing/2015/10/21/chartex" xmlns:cx3="http://schemas.microsoft.com/office/drawing/2016/5/9/chartex" xmlns:cx4="http://schemas.microsoft.com/office/drawing/2016/5/10/chartex" xmlns:cx5="http://schemas.microsoft.com/office/drawing/2016/5/11/chartex" xmlns:cx6="http://schemas.microsoft.com/office/drawing/2016/5/12/chartex" xmlns:cx7="http://schemas.microsoft.com/office/drawing/2016/5/13/chartex" xmlns:cx8="http://schemas.microsoft.com/office/drawing/2016/5/14/chartex" xmlns:mc="http://schemas.openxmlformats.org/markup-compatibility/2006" xmlns:aink="http://schemas.microsoft.com/office/drawing/2016/ink" xmlns:am3d="http://schemas.microsoft.com/office/drawing/2017/model3d" xmlns:o="urn:schemas-microsoft-com:office:office" xmlns:r="http://schemas.openxmlformats.org/officeDocument/2006/relationships" xmlns:m="http://schemas.openxmlformats.org/officeDocument/2006/math" xmlns:v="urn:schemas-microsoft-com:vml" xmlns:wp14="http://schemas.microsoft.com/office/word/2010/wordprocessingDrawing" xmlns:wp="http://schemas.openxmlformats.org/drawingml/2006/wordprocessingDrawing" xmlns:w10="urn:schemas-microsoft-com:office:word" xmlns:w="http://schemas.openxmlformats.org/wordprocessingml/2006/main" xmlns:w14="http://schemas.microsoft.com/office/word/2010/wordml" xmlns:w15="http://schemas.microsoft.com/office/word/2012/wordml" xmlns:w16cid="http://schemas.microsoft.com/office/word/2016/wordml/cid" xmlns:w16se="http://schemas.microsoft.com/office/word/2015/wordml/symex" xmlns:wpg="http://schemas.microsoft.com/office/word/2010/wordprocessingGroup" xmlns:wpi="http://schemas.microsoft.com/office/word/2010/wordprocessingInk" xmlns:wne="http://schemas.microsoft.com/office/word/2006/wordml" xmlns:wps="http://schemas.microsoft.com/office/word/2010/wordprocessingShape" mc:Ignorable="w14 w15 w16se w16cid wp14">
   <w:abstractNum w:abstractNumId="0" w15:restartNumberingAfterBreak="0">
+    <w:nsid w:val="3BA200DC"/>
+    <w:multiLevelType w:val="hybridMultilevel"/>
+    <w:tmpl w:val="4E0EC51A"/>
+    <w:lvl w:ilvl="0" w:tplc="04090001">
+      <w:start w:val="1"/>
+      <w:numFmt w:val="bullet"/>
+      <w:lvlText w:val=""/>
+      <w:lvlJc w:val="left"/>
+      <w:pPr>
+        <w:ind w:left="720" w:hanging="360"/>
+      </w:pPr>
+      <w:rPr>
+        <w:rFonts w:ascii="Symbol" w:hAnsi="Symbol" w:hint="default"/>
+      </w:rPr>
+    </w:lvl>
+    <w:lvl w:ilvl="1" w:tplc="04090003" w:tentative="1">
+      <w:start w:val="1"/>
+      <w:numFmt w:val="bullet"/>
+      <w:lvlText w:val="o"/>
+      <w:lvlJc w:val="left"/>
+      <w:pPr>
+        <w:ind w:left="1440" w:hanging="360"/>
+      </w:pPr>
+      <w:rPr>
+        <w:rFonts w:ascii="Courier New" w:hAnsi="Courier New" w:cs="Courier New" w:hint="default"/>
+      </w:rPr>
+    </w:lvl>
+    <w:lvl w:ilvl="2" w:tplc="04090005" w:tentative="1">
+      <w:start w:val="1"/>
+      <w:numFmt w:val="bullet"/>
+      <w:lvlText w:val=""/>
+      <w:lvlJc w:val="left"/>
+      <w:pPr>
+        <w:ind w:left="2160" w:hanging="360"/>
+      </w:pPr>
+      <w:rPr>
+        <w:rFonts w:ascii="Wingdings" w:hAnsi="Wingdings" w:hint="default"/>
+      </w:rPr>
+    </w:lvl>
+    <w:lvl w:ilvl="3" w:tplc="04090001" w:tentative="1">
+      <w:start w:val="1"/>
+      <w:numFmt w:val="bullet"/>
+      <w:lvlText w:val=""/>
+      <w:lvlJc w:val="left"/>
+      <w:pPr>
+        <w:ind w:left="2880" w:hanging="360"/>
+      </w:pPr>
+      <w:rPr>
+        <w:rFonts w:ascii="Symbol" w:hAnsi="Symbol" w:hint="default"/>
+      </w:rPr>
+    </w:lvl>
+    <w:lvl w:ilvl="4" w:tplc="04090003" w:tentative="1">
+      <w:start w:val="1"/>
+      <w:numFmt w:val="bullet"/>
+      <w:lvlText w:val="o"/>
+      <w:lvlJc w:val="left"/>
+      <w:pPr>
+        <w:ind w:left="3600" w:hanging="360"/>
+      </w:pPr>
+      <w:rPr>
+        <w:rFonts w:ascii="Courier New" w:hAnsi="Courier New" w:cs="Courier New" w:hint="default"/>
+      </w:rPr>
+    </w:lvl>
+    <w:lvl w:ilvl="5" w:tplc="04090005" w:tentative="1">
+      <w:start w:val="1"/>
+      <w:numFmt w:val="bullet"/>
+      <w:lvlText w:val=""/>
+      <w:lvlJc w:val="left"/>
+      <w:pPr>
+        <w:ind w:left="4320" w:hanging="360"/>
+      </w:pPr>
+      <w:rPr>
+        <w:rFonts w:ascii="Wingdings" w:hAnsi="Wingdings" w:hint="default"/>
+      </w:rPr>
+    </w:lvl>
+    <w:lvl w:ilvl="6" w:tplc="04090001" w:tentative="1">
+      <w:start w:val="1"/>
+      <w:numFmt w:val="bullet"/>
+      <w:lvlText w:val=""/>
+      <w:lvlJc w:val="left"/>
+      <w:pPr>
+        <w:ind w:left="5040" w:hanging="360"/>
+      </w:pPr>
+      <w:rPr>
+        <w:rFonts w:ascii="Symbol" w:hAnsi="Symbol" w:hint="default"/>
+      </w:rPr>
+    </w:lvl>
+    <w:lvl w:ilvl="7" w:tplc="04090003" w:tentative="1">
+      <w:start w:val="1"/>
+      <w:numFmt w:val="bullet"/>
+      <w:lvlText w:val="o"/>
+      <w:lvlJc w:val="left"/>
+      <w:pPr>
+        <w:ind w:left="5760" w:hanging="360"/>
+      </w:pPr>
+      <w:rPr>
+        <w:rFonts w:ascii="Courier New" w:hAnsi="Courier New" w:cs="Courier New" w:hint="default"/>
+      </w:rPr>
+    </w:lvl>
+    <w:lvl w:ilvl="8" w:tplc="04090005" w:tentative="1">
+      <w:start w:val="1"/>
+      <w:numFmt w:val="bullet"/>
+      <w:lvlText w:val=""/>
+      <w:lvlJc w:val="left"/>
+      <w:pPr>
+        <w:ind w:left="6480" w:hanging="360"/>
+      </w:pPr>
+      <w:rPr>
+        <w:rFonts w:ascii="Wingdings" w:hAnsi="Wingdings" w:hint="default"/>
+      </w:rPr>
+    </w:lvl>
+  </w:abstractNum>
+  <w:abstractNum w:abstractNumId="1" w15:restartNumberingAfterBreak="0">
     <w:nsid w:val="68DE6249"/>
     <w:multiLevelType w:val="hybridMultilevel"/>
     <w:tmpl w:val="8BCEBE8A"/>
@@ -616,6 +1132,9 @@
     </w:lvl>
   </w:abstractNum>
   <w:num w:numId="1">
+    <w:abstractNumId w:val="1"/>
+  </w:num>
+  <w:num w:numId="2">
     <w:abstractNumId w:val="0"/>
   </w:num>
 </w:numbering>

</xml_diff>